<commit_message>
#1: added database schema, creation and fill sql scripts
</commit_message>
<xml_diff>
--- a/Отчет по 1ой практике.docx
+++ b/Отчет по 1ой практике.docx
@@ -19,16 +19,23 @@
       </w:r>
     </w:p>
     <w:p>
-      <w:pPr>
+      <w:r>
         <w:rPr>
           <w:lang w:val="en-US"/>
         </w:rPr>
-      </w:pPr>
+        <w:t>Use</w:t>
+      </w:r>
+      <w:r>
+        <w:t xml:space="preserve"> </w:t>
+      </w:r>
       <w:r>
         <w:rPr>
           <w:lang w:val="en-US"/>
         </w:rPr>
-        <w:t>Use cases:</w:t>
+        <w:t>cases</w:t>
+      </w:r>
+      <w:r>
+        <w:t>:</w:t>
       </w:r>
     </w:p>
     <w:p>
@@ -249,7 +256,13 @@
         </w:numPr>
       </w:pPr>
       <w:r>
-        <w:t>Указание суммы, счета-источника/получателя, комментария</w:t>
+        <w:t>Указание суммы, счета-источника</w:t>
+      </w:r>
+      <w:r>
+        <w:t xml:space="preserve"> и </w:t>
+      </w:r>
+      <w:r>
+        <w:t>получателя, комментария</w:t>
       </w:r>
     </w:p>
     <w:p>
@@ -359,15 +372,773 @@
       <w:r>
         <w:t xml:space="preserve">Ежедневное/ежемесячное начисление процентов </w:t>
       </w:r>
+      <w:r>
+        <w:br w:type="page"/>
+      </w:r>
+    </w:p>
+    <w:p>
+      <w:r>
+        <w:lastRenderedPageBreak/>
+        <w:t>Структура страниц</w:t>
+      </w:r>
+    </w:p>
+    <w:p>
+      <w:r>
+        <w:t>Шапка страниц</w:t>
+      </w:r>
+      <w:r>
+        <w:t xml:space="preserve">: </w:t>
+      </w:r>
+      <w:r>
+        <w:t>главная, клиент</w:t>
+      </w:r>
+      <w:r>
+        <w:t>ы</w:t>
+      </w:r>
+      <w:r>
+        <w:t>, счета, отделения, операции, виды счетов</w:t>
+      </w:r>
+      <w:r>
+        <w:t xml:space="preserve"> - будет зафиксирована сверху, из любого места можно будет перейти на любую из этих страниц</w:t>
+      </w:r>
     </w:p>
     <w:p>
       <w:pPr>
         <w:pStyle w:val="a3"/>
         <w:numPr>
           <w:ilvl w:val="0"/>
-          <w:numId w:val="1"/>
-        </w:numPr>
-      </w:pPr>
+          <w:numId w:val="2"/>
+        </w:numPr>
+      </w:pPr>
+      <w:r>
+        <w:t>Главная страница</w:t>
+      </w:r>
+    </w:p>
+    <w:p>
+      <w:pPr>
+        <w:pStyle w:val="a3"/>
+        <w:numPr>
+          <w:ilvl w:val="1"/>
+          <w:numId w:val="2"/>
+        </w:numPr>
+      </w:pPr>
+      <w:r>
+        <w:t xml:space="preserve">Краткая статистика (кол-во клиентов, кол-во счетов, </w:t>
+      </w:r>
+      <w:r>
+        <w:t xml:space="preserve">кол-во </w:t>
+      </w:r>
+      <w:r>
+        <w:t>отделений)</w:t>
+      </w:r>
+    </w:p>
+    <w:p>
+      <w:pPr>
+        <w:pStyle w:val="a3"/>
+        <w:numPr>
+          <w:ilvl w:val="1"/>
+          <w:numId w:val="2"/>
+        </w:numPr>
+      </w:pPr>
+      <w:r>
+        <w:rPr>
+          <w:b/>
+          <w:bCs/>
+        </w:rPr>
+        <w:t>Кнопки</w:t>
+      </w:r>
+      <w:r>
+        <w:t xml:space="preserve">: </w:t>
+      </w:r>
+      <w:r>
+        <w:t>Быстрый доступ к частым операциям (добавить клиента, создать счет)</w:t>
+      </w:r>
+      <w:r>
+        <w:t xml:space="preserve">, выгрузка статистики по прошедшим операциям за какой-то период в </w:t>
+      </w:r>
+      <w:r>
+        <w:rPr>
+          <w:lang w:val="en-US"/>
+        </w:rPr>
+        <w:t>PDF</w:t>
+      </w:r>
+      <w:r>
+        <w:t>/</w:t>
+      </w:r>
+      <w:r>
+        <w:rPr>
+          <w:lang w:val="en-US"/>
+        </w:rPr>
+        <w:t>EXCEL</w:t>
+      </w:r>
+      <w:r>
+        <w:t xml:space="preserve"> </w:t>
+      </w:r>
+    </w:p>
+    <w:p>
+      <w:pPr>
+        <w:pStyle w:val="a3"/>
+        <w:numPr>
+          <w:ilvl w:val="0"/>
+          <w:numId w:val="2"/>
+        </w:numPr>
+      </w:pPr>
+      <w:r>
+        <w:t>Клиенты</w:t>
+      </w:r>
+    </w:p>
+    <w:p>
+      <w:pPr>
+        <w:pStyle w:val="a3"/>
+        <w:numPr>
+          <w:ilvl w:val="1"/>
+          <w:numId w:val="2"/>
+        </w:numPr>
+      </w:pPr>
+      <w:r>
+        <w:t>Таблица клиентов с фильтрами</w:t>
+      </w:r>
+    </w:p>
+    <w:p>
+      <w:pPr>
+        <w:pStyle w:val="a3"/>
+        <w:numPr>
+          <w:ilvl w:val="1"/>
+          <w:numId w:val="2"/>
+        </w:numPr>
+      </w:pPr>
+      <w:r>
+        <w:rPr>
+          <w:b/>
+          <w:bCs/>
+        </w:rPr>
+        <w:t>Кнопки</w:t>
+      </w:r>
+      <w:r>
+        <w:t>: добавить клиента</w:t>
+      </w:r>
+      <w:r>
+        <w:t>, поиск конкретного клиента, если нашелся открывается «Профиль клиента», если нет, «такой клиент не найден»</w:t>
+      </w:r>
+    </w:p>
+    <w:p>
+      <w:pPr>
+        <w:pStyle w:val="a3"/>
+        <w:numPr>
+          <w:ilvl w:val="1"/>
+          <w:numId w:val="2"/>
+        </w:numPr>
+      </w:pPr>
+      <w:r>
+        <w:t xml:space="preserve">При нажатии на клиента </w:t>
+      </w:r>
+      <w:r>
+        <w:t xml:space="preserve">из таблицы </w:t>
+      </w:r>
+      <w:r>
+        <w:t>открывается страница «Профиль клиента»</w:t>
+      </w:r>
+    </w:p>
+    <w:p>
+      <w:pPr>
+        <w:pStyle w:val="a3"/>
+        <w:numPr>
+          <w:ilvl w:val="0"/>
+          <w:numId w:val="2"/>
+        </w:numPr>
+      </w:pPr>
+      <w:r>
+        <w:t>Профиль клиента</w:t>
+      </w:r>
+    </w:p>
+    <w:p>
+      <w:pPr>
+        <w:pStyle w:val="a3"/>
+        <w:numPr>
+          <w:ilvl w:val="1"/>
+          <w:numId w:val="2"/>
+        </w:numPr>
+      </w:pPr>
+      <w:r>
+        <w:t>Информация о истории операций, о счетах, персональная информация клиента</w:t>
+      </w:r>
+    </w:p>
+    <w:p>
+      <w:pPr>
+        <w:pStyle w:val="a3"/>
+        <w:numPr>
+          <w:ilvl w:val="1"/>
+          <w:numId w:val="2"/>
+        </w:numPr>
+      </w:pPr>
+      <w:r>
+        <w:rPr>
+          <w:b/>
+          <w:bCs/>
+        </w:rPr>
+        <w:t>Кнопки</w:t>
+      </w:r>
+      <w:r>
+        <w:t>: удалить клиента, редактировать клиента</w:t>
+      </w:r>
+    </w:p>
+    <w:p>
+      <w:pPr>
+        <w:pStyle w:val="a3"/>
+        <w:numPr>
+          <w:ilvl w:val="1"/>
+          <w:numId w:val="2"/>
+        </w:numPr>
+      </w:pPr>
+      <w:r>
+        <w:t xml:space="preserve">При нажатии на счет открывается страница «Детали счет» </w:t>
+      </w:r>
+    </w:p>
+    <w:p>
+      <w:pPr>
+        <w:pStyle w:val="a3"/>
+        <w:numPr>
+          <w:ilvl w:val="0"/>
+          <w:numId w:val="2"/>
+        </w:numPr>
+      </w:pPr>
+      <w:r>
+        <w:t>Детали счета</w:t>
+      </w:r>
+    </w:p>
+    <w:p>
+      <w:pPr>
+        <w:pStyle w:val="a3"/>
+        <w:numPr>
+          <w:ilvl w:val="1"/>
+          <w:numId w:val="2"/>
+        </w:numPr>
+      </w:pPr>
+      <w:r>
+        <w:t>Информация о балансе, начислениях/списаниях, клиенте</w:t>
+      </w:r>
+    </w:p>
+    <w:p>
+      <w:pPr>
+        <w:pStyle w:val="a3"/>
+        <w:numPr>
+          <w:ilvl w:val="1"/>
+          <w:numId w:val="2"/>
+        </w:numPr>
+      </w:pPr>
+      <w:r>
+        <w:t>При нажатии на клиента открывается страница «Профиль клиента»</w:t>
+      </w:r>
+    </w:p>
+    <w:p>
+      <w:pPr>
+        <w:pStyle w:val="a3"/>
+        <w:numPr>
+          <w:ilvl w:val="1"/>
+          <w:numId w:val="2"/>
+        </w:numPr>
+      </w:pPr>
+      <w:r>
+        <w:rPr>
+          <w:b/>
+          <w:bCs/>
+        </w:rPr>
+        <w:t>Кнопки</w:t>
+      </w:r>
+      <w:r>
+        <w:t>: закрыть счет, редактировать счет, произвести операцию по счету</w:t>
+      </w:r>
+    </w:p>
+    <w:p>
+      <w:pPr>
+        <w:pStyle w:val="a3"/>
+        <w:numPr>
+          <w:ilvl w:val="1"/>
+          <w:numId w:val="2"/>
+        </w:numPr>
+      </w:pPr>
+      <w:r>
+        <w:t>При нажатии на «произвести операцию по счет</w:t>
+      </w:r>
+      <w:r>
+        <w:t>у</w:t>
+      </w:r>
+      <w:r>
+        <w:t>» открывается форма для ручного списания/начисления</w:t>
+      </w:r>
+    </w:p>
+    <w:p>
+      <w:pPr>
+        <w:pStyle w:val="a3"/>
+        <w:numPr>
+          <w:ilvl w:val="0"/>
+          <w:numId w:val="2"/>
+        </w:numPr>
+      </w:pPr>
+      <w:r>
+        <w:t>Счета</w:t>
+      </w:r>
+    </w:p>
+    <w:p>
+      <w:pPr>
+        <w:pStyle w:val="a3"/>
+        <w:numPr>
+          <w:ilvl w:val="1"/>
+          <w:numId w:val="2"/>
+        </w:numPr>
+      </w:pPr>
+      <w:r>
+        <w:t>Список счетов с фильтрами</w:t>
+      </w:r>
+    </w:p>
+    <w:p>
+      <w:pPr>
+        <w:pStyle w:val="a3"/>
+        <w:numPr>
+          <w:ilvl w:val="1"/>
+          <w:numId w:val="2"/>
+        </w:numPr>
+      </w:pPr>
+      <w:r>
+        <w:rPr>
+          <w:b/>
+          <w:bCs/>
+        </w:rPr>
+        <w:t>Кнопки</w:t>
+      </w:r>
+      <w:r>
+        <w:t xml:space="preserve">: </w:t>
+      </w:r>
+      <w:r>
+        <w:t xml:space="preserve">создать </w:t>
+      </w:r>
+      <w:r>
+        <w:t>счет</w:t>
+      </w:r>
+      <w:r>
+        <w:t>, поиск конкретного счета, если нашелся открывается страница «Детали счета», если нет, «такой счет не найден»</w:t>
+      </w:r>
+    </w:p>
+    <w:p>
+      <w:pPr>
+        <w:pStyle w:val="a3"/>
+        <w:numPr>
+          <w:ilvl w:val="1"/>
+          <w:numId w:val="2"/>
+        </w:numPr>
+      </w:pPr>
+      <w:r>
+        <w:t>При нажатии на счет из списка открывается страница «Детали счета»</w:t>
+      </w:r>
+    </w:p>
+    <w:p>
+      <w:pPr>
+        <w:pStyle w:val="a3"/>
+        <w:numPr>
+          <w:ilvl w:val="1"/>
+          <w:numId w:val="2"/>
+        </w:numPr>
+      </w:pPr>
+      <w:r>
+        <w:t>При нажатии на отделение из списка открывается страница «Информация об отделении»</w:t>
+      </w:r>
+    </w:p>
+    <w:p>
+      <w:pPr>
+        <w:pStyle w:val="a3"/>
+        <w:numPr>
+          <w:ilvl w:val="1"/>
+          <w:numId w:val="2"/>
+        </w:numPr>
+      </w:pPr>
+      <w:r>
+        <w:t xml:space="preserve">При нажатии на </w:t>
+      </w:r>
+      <w:r>
+        <w:t xml:space="preserve">вид счета </w:t>
+      </w:r>
+      <w:r>
+        <w:t xml:space="preserve">из списка открывается страница «Информация </w:t>
+      </w:r>
+      <w:r>
+        <w:t>про вид счета</w:t>
+      </w:r>
+      <w:r>
+        <w:t>»</w:t>
+      </w:r>
+    </w:p>
+    <w:p>
+      <w:pPr>
+        <w:pStyle w:val="a3"/>
+        <w:numPr>
+          <w:ilvl w:val="0"/>
+          <w:numId w:val="2"/>
+        </w:numPr>
+      </w:pPr>
+      <w:r>
+        <w:t>Отделения</w:t>
+      </w:r>
+    </w:p>
+    <w:p>
+      <w:pPr>
+        <w:pStyle w:val="a3"/>
+        <w:numPr>
+          <w:ilvl w:val="1"/>
+          <w:numId w:val="2"/>
+        </w:numPr>
+      </w:pPr>
+      <w:r>
+        <w:t>Карта/список отделений с адресами с фильтрами</w:t>
+      </w:r>
+    </w:p>
+    <w:p>
+      <w:pPr>
+        <w:pStyle w:val="a3"/>
+        <w:numPr>
+          <w:ilvl w:val="1"/>
+          <w:numId w:val="2"/>
+        </w:numPr>
+      </w:pPr>
+      <w:r>
+        <w:rPr>
+          <w:b/>
+          <w:bCs/>
+        </w:rPr>
+        <w:t>Кнопки</w:t>
+      </w:r>
+      <w:r>
+        <w:t>: добавить отделение, поиск конкретного</w:t>
+      </w:r>
+      <w:r>
+        <w:t xml:space="preserve"> отделения, если нашелся открывается страница «Информация об отделении», если нет, «такого отделения не найдено»</w:t>
+      </w:r>
+    </w:p>
+    <w:p>
+      <w:pPr>
+        <w:pStyle w:val="a3"/>
+        <w:numPr>
+          <w:ilvl w:val="1"/>
+          <w:numId w:val="2"/>
+        </w:numPr>
+      </w:pPr>
+      <w:r>
+        <w:t>При нажатии на отделение открывается страница «Информация об отделении»</w:t>
+      </w:r>
+    </w:p>
+    <w:p>
+      <w:pPr>
+        <w:pStyle w:val="a3"/>
+        <w:numPr>
+          <w:ilvl w:val="0"/>
+          <w:numId w:val="2"/>
+        </w:numPr>
+      </w:pPr>
+      <w:r>
+        <w:t>Информация об отделении</w:t>
+      </w:r>
+    </w:p>
+    <w:p>
+      <w:pPr>
+        <w:pStyle w:val="a3"/>
+        <w:numPr>
+          <w:ilvl w:val="1"/>
+          <w:numId w:val="2"/>
+        </w:numPr>
+      </w:pPr>
+      <w:r>
+        <w:t>Сводная информация про отделение</w:t>
+      </w:r>
+    </w:p>
+    <w:p>
+      <w:pPr>
+        <w:pStyle w:val="a3"/>
+        <w:numPr>
+          <w:ilvl w:val="1"/>
+          <w:numId w:val="2"/>
+        </w:numPr>
+      </w:pPr>
+      <w:r>
+        <w:rPr>
+          <w:b/>
+          <w:bCs/>
+        </w:rPr>
+        <w:t>Кнопки</w:t>
+      </w:r>
+      <w:r>
+        <w:t>: удалить отделение, редактировать отделение</w:t>
+      </w:r>
+    </w:p>
+    <w:p>
+      <w:pPr>
+        <w:pStyle w:val="a3"/>
+        <w:numPr>
+          <w:ilvl w:val="0"/>
+          <w:numId w:val="2"/>
+        </w:numPr>
+      </w:pPr>
+      <w:r>
+        <w:t>Операции</w:t>
+      </w:r>
+    </w:p>
+    <w:p>
+      <w:pPr>
+        <w:pStyle w:val="a3"/>
+        <w:numPr>
+          <w:ilvl w:val="1"/>
+          <w:numId w:val="2"/>
+        </w:numPr>
+      </w:pPr>
+      <w:r>
+        <w:t>История всех начислений/списаний с информацией о счете, клиенте, отделении, кем была произведена операция</w:t>
+      </w:r>
+    </w:p>
+    <w:p>
+      <w:pPr>
+        <w:pStyle w:val="a3"/>
+        <w:numPr>
+          <w:ilvl w:val="1"/>
+          <w:numId w:val="2"/>
+        </w:numPr>
+      </w:pPr>
+      <w:r>
+        <w:rPr>
+          <w:b/>
+          <w:bCs/>
+        </w:rPr>
+        <w:t>Кнопки</w:t>
+      </w:r>
+      <w:r>
+        <w:t xml:space="preserve">: </w:t>
+      </w:r>
+      <w:r>
+        <w:t xml:space="preserve">поиск операции, </w:t>
+      </w:r>
+      <w:r>
+        <w:t>произвести операцию по счету</w:t>
+      </w:r>
+    </w:p>
+    <w:p>
+      <w:pPr>
+        <w:pStyle w:val="a3"/>
+        <w:numPr>
+          <w:ilvl w:val="1"/>
+          <w:numId w:val="2"/>
+        </w:numPr>
+      </w:pPr>
+      <w:r>
+        <w:t>При нажатии на клиента открывается страница «Профиль клиента», при нажатии на счет открывается страница «Детали счета»</w:t>
+      </w:r>
+    </w:p>
+    <w:p>
+      <w:pPr>
+        <w:pStyle w:val="a3"/>
+        <w:numPr>
+          <w:ilvl w:val="0"/>
+          <w:numId w:val="2"/>
+        </w:numPr>
+      </w:pPr>
+      <w:r>
+        <w:t>Виды счетов</w:t>
+      </w:r>
+    </w:p>
+    <w:p>
+      <w:pPr>
+        <w:pStyle w:val="a3"/>
+        <w:numPr>
+          <w:ilvl w:val="1"/>
+          <w:numId w:val="2"/>
+        </w:numPr>
+      </w:pPr>
+      <w:r>
+        <w:t>Список типов счетов</w:t>
+      </w:r>
+    </w:p>
+    <w:p>
+      <w:pPr>
+        <w:pStyle w:val="a3"/>
+        <w:numPr>
+          <w:ilvl w:val="1"/>
+          <w:numId w:val="2"/>
+        </w:numPr>
+      </w:pPr>
+      <w:r>
+        <w:rPr>
+          <w:b/>
+          <w:bCs/>
+        </w:rPr>
+        <w:lastRenderedPageBreak/>
+        <w:t>Кнопки</w:t>
+      </w:r>
+      <w:r>
+        <w:t>: создать вида счета</w:t>
+      </w:r>
+    </w:p>
+    <w:p>
+      <w:pPr>
+        <w:pStyle w:val="a3"/>
+        <w:numPr>
+          <w:ilvl w:val="1"/>
+          <w:numId w:val="2"/>
+        </w:numPr>
+      </w:pPr>
+      <w:r>
+        <w:t>При нажатии на вид счета из списка открывается страница «Информация про вид счета»</w:t>
+      </w:r>
+    </w:p>
+    <w:p>
+      <w:pPr>
+        <w:pStyle w:val="a3"/>
+        <w:numPr>
+          <w:ilvl w:val="0"/>
+          <w:numId w:val="2"/>
+        </w:numPr>
+      </w:pPr>
+      <w:r>
+        <w:t>Информация про вид счета</w:t>
+      </w:r>
+    </w:p>
+    <w:p>
+      <w:pPr>
+        <w:pStyle w:val="a3"/>
+        <w:numPr>
+          <w:ilvl w:val="1"/>
+          <w:numId w:val="2"/>
+        </w:numPr>
+      </w:pPr>
+      <w:r>
+        <w:t>Информация про вид счета</w:t>
+      </w:r>
+    </w:p>
+    <w:p>
+      <w:pPr>
+        <w:pStyle w:val="a3"/>
+        <w:numPr>
+          <w:ilvl w:val="1"/>
+          <w:numId w:val="2"/>
+        </w:numPr>
+      </w:pPr>
+      <w:r>
+        <w:rPr>
+          <w:b/>
+          <w:bCs/>
+        </w:rPr>
+        <w:t>Кнопки</w:t>
+      </w:r>
+      <w:r>
+        <w:t>: редактировать вид счета, удалить вид счета</w:t>
+      </w:r>
+    </w:p>
+    <w:p>
+      <w:r>
+        <w:t>Схема навигации по сайту. Сами отдельные страницы – синие прямоугольники. Желтые шестиугольники – кнопки, переходы показаны стрелками.</w:t>
+      </w:r>
+    </w:p>
+    <w:p>
+      <w:r>
+        <w:rPr>
+          <w:noProof/>
+        </w:rPr>
+        <w:drawing>
+          <wp:inline distT="0" distB="0" distL="0" distR="0" wp14:anchorId="42BBC903" wp14:editId="489DA1A3">
+            <wp:extent cx="5940425" cy="3622675"/>
+            <wp:effectExtent l="0" t="0" r="3175" b="0"/>
+            <wp:docPr id="1" name="Рисунок 1"/>
+            <wp:cNvGraphicFramePr>
+              <a:graphicFrameLocks xmlns:a="http://schemas.openxmlformats.org/drawingml/2006/main" noChangeAspect="1"/>
+            </wp:cNvGraphicFramePr>
+            <a:graphic xmlns:a="http://schemas.openxmlformats.org/drawingml/2006/main">
+              <a:graphicData uri="http://schemas.openxmlformats.org/drawingml/2006/picture">
+                <pic:pic xmlns:pic="http://schemas.openxmlformats.org/drawingml/2006/picture">
+                  <pic:nvPicPr>
+                    <pic:cNvPr id="1" name="Рисунок 1"/>
+                    <pic:cNvPicPr/>
+                  </pic:nvPicPr>
+                  <pic:blipFill>
+                    <a:blip r:embed="rId5" cstate="print">
+                      <a:extLst>
+                        <a:ext uri="{28A0092B-C50C-407E-A947-70E740481C1C}">
+                          <a14:useLocalDpi xmlns:a14="http://schemas.microsoft.com/office/drawing/2010/main" val="0"/>
+                        </a:ext>
+                      </a:extLst>
+                    </a:blip>
+                    <a:stretch>
+                      <a:fillRect/>
+                    </a:stretch>
+                  </pic:blipFill>
+                  <pic:spPr>
+                    <a:xfrm>
+                      <a:off x="0" y="0"/>
+                      <a:ext cx="5940425" cy="3622675"/>
+                    </a:xfrm>
+                    <a:prstGeom prst="rect">
+                      <a:avLst/>
+                    </a:prstGeom>
+                  </pic:spPr>
+                </pic:pic>
+              </a:graphicData>
+            </a:graphic>
+          </wp:inline>
+        </w:drawing>
+      </w:r>
+    </w:p>
+    <w:p>
+      <w:r>
+        <w:br w:type="page"/>
+      </w:r>
+    </w:p>
+    <w:p>
+      <w:r>
+        <w:lastRenderedPageBreak/>
+        <w:t>Схема базы данных:</w:t>
+      </w:r>
+    </w:p>
+    <w:p>
+      <w:r>
+        <w:rPr>
+          <w:noProof/>
+        </w:rPr>
+        <w:drawing>
+          <wp:inline distT="0" distB="0" distL="0" distR="0" wp14:anchorId="7A3D79E6" wp14:editId="29F49AEC">
+            <wp:extent cx="5940425" cy="4639310"/>
+            <wp:effectExtent l="0" t="0" r="3175" b="8890"/>
+            <wp:docPr id="2" name="Рисунок 2"/>
+            <wp:cNvGraphicFramePr>
+              <a:graphicFrameLocks xmlns:a="http://schemas.openxmlformats.org/drawingml/2006/main" noChangeAspect="1"/>
+            </wp:cNvGraphicFramePr>
+            <a:graphic xmlns:a="http://schemas.openxmlformats.org/drawingml/2006/main">
+              <a:graphicData uri="http://schemas.openxmlformats.org/drawingml/2006/picture">
+                <pic:pic xmlns:pic="http://schemas.openxmlformats.org/drawingml/2006/picture">
+                  <pic:nvPicPr>
+                    <pic:cNvPr id="2" name="Рисунок 2"/>
+                    <pic:cNvPicPr/>
+                  </pic:nvPicPr>
+                  <pic:blipFill>
+                    <a:blip r:embed="rId6">
+                      <a:extLst>
+                        <a:ext uri="{28A0092B-C50C-407E-A947-70E740481C1C}">
+                          <a14:useLocalDpi xmlns:a14="http://schemas.microsoft.com/office/drawing/2010/main" val="0"/>
+                        </a:ext>
+                      </a:extLst>
+                    </a:blip>
+                    <a:stretch>
+                      <a:fillRect/>
+                    </a:stretch>
+                  </pic:blipFill>
+                  <pic:spPr>
+                    <a:xfrm>
+                      <a:off x="0" y="0"/>
+                      <a:ext cx="5940425" cy="4639310"/>
+                    </a:xfrm>
+                    <a:prstGeom prst="rect">
+                      <a:avLst/>
+                    </a:prstGeom>
+                  </pic:spPr>
+                </pic:pic>
+              </a:graphicData>
+            </a:graphic>
+          </wp:inline>
+        </w:drawing>
+      </w:r>
     </w:p>
     <w:sectPr>
       <w:pgSz w:w="11906" w:h="16838"/>
@@ -494,8 +1265,124 @@
       </w:rPr>
     </w:lvl>
   </w:abstractNum>
+  <w:abstractNum w:abstractNumId="1" w15:restartNumberingAfterBreak="0">
+    <w:nsid w:val="37D17B7E"/>
+    <w:multiLevelType w:val="hybridMultilevel"/>
+    <w:tmpl w:val="B9C2F706"/>
+    <w:lvl w:ilvl="0" w:tplc="04190001">
+      <w:start w:val="1"/>
+      <w:numFmt w:val="bullet"/>
+      <w:lvlText w:val=""/>
+      <w:lvlJc w:val="left"/>
+      <w:pPr>
+        <w:ind w:left="720" w:hanging="360"/>
+      </w:pPr>
+      <w:rPr>
+        <w:rFonts w:ascii="Symbol" w:hAnsi="Symbol" w:hint="default"/>
+      </w:rPr>
+    </w:lvl>
+    <w:lvl w:ilvl="1" w:tplc="04190003">
+      <w:start w:val="1"/>
+      <w:numFmt w:val="bullet"/>
+      <w:lvlText w:val="o"/>
+      <w:lvlJc w:val="left"/>
+      <w:pPr>
+        <w:ind w:left="1440" w:hanging="360"/>
+      </w:pPr>
+      <w:rPr>
+        <w:rFonts w:ascii="Courier New" w:hAnsi="Courier New" w:cs="Courier New" w:hint="default"/>
+      </w:rPr>
+    </w:lvl>
+    <w:lvl w:ilvl="2" w:tplc="04190005">
+      <w:start w:val="1"/>
+      <w:numFmt w:val="bullet"/>
+      <w:lvlText w:val=""/>
+      <w:lvlJc w:val="left"/>
+      <w:pPr>
+        <w:ind w:left="2160" w:hanging="360"/>
+      </w:pPr>
+      <w:rPr>
+        <w:rFonts w:ascii="Wingdings" w:hAnsi="Wingdings" w:hint="default"/>
+      </w:rPr>
+    </w:lvl>
+    <w:lvl w:ilvl="3" w:tplc="04190001" w:tentative="1">
+      <w:start w:val="1"/>
+      <w:numFmt w:val="bullet"/>
+      <w:lvlText w:val=""/>
+      <w:lvlJc w:val="left"/>
+      <w:pPr>
+        <w:ind w:left="2880" w:hanging="360"/>
+      </w:pPr>
+      <w:rPr>
+        <w:rFonts w:ascii="Symbol" w:hAnsi="Symbol" w:hint="default"/>
+      </w:rPr>
+    </w:lvl>
+    <w:lvl w:ilvl="4" w:tplc="04190003" w:tentative="1">
+      <w:start w:val="1"/>
+      <w:numFmt w:val="bullet"/>
+      <w:lvlText w:val="o"/>
+      <w:lvlJc w:val="left"/>
+      <w:pPr>
+        <w:ind w:left="3600" w:hanging="360"/>
+      </w:pPr>
+      <w:rPr>
+        <w:rFonts w:ascii="Courier New" w:hAnsi="Courier New" w:cs="Courier New" w:hint="default"/>
+      </w:rPr>
+    </w:lvl>
+    <w:lvl w:ilvl="5" w:tplc="04190005" w:tentative="1">
+      <w:start w:val="1"/>
+      <w:numFmt w:val="bullet"/>
+      <w:lvlText w:val=""/>
+      <w:lvlJc w:val="left"/>
+      <w:pPr>
+        <w:ind w:left="4320" w:hanging="360"/>
+      </w:pPr>
+      <w:rPr>
+        <w:rFonts w:ascii="Wingdings" w:hAnsi="Wingdings" w:hint="default"/>
+      </w:rPr>
+    </w:lvl>
+    <w:lvl w:ilvl="6" w:tplc="04190001" w:tentative="1">
+      <w:start w:val="1"/>
+      <w:numFmt w:val="bullet"/>
+      <w:lvlText w:val=""/>
+      <w:lvlJc w:val="left"/>
+      <w:pPr>
+        <w:ind w:left="5040" w:hanging="360"/>
+      </w:pPr>
+      <w:rPr>
+        <w:rFonts w:ascii="Symbol" w:hAnsi="Symbol" w:hint="default"/>
+      </w:rPr>
+    </w:lvl>
+    <w:lvl w:ilvl="7" w:tplc="04190003" w:tentative="1">
+      <w:start w:val="1"/>
+      <w:numFmt w:val="bullet"/>
+      <w:lvlText w:val="o"/>
+      <w:lvlJc w:val="left"/>
+      <w:pPr>
+        <w:ind w:left="5760" w:hanging="360"/>
+      </w:pPr>
+      <w:rPr>
+        <w:rFonts w:ascii="Courier New" w:hAnsi="Courier New" w:cs="Courier New" w:hint="default"/>
+      </w:rPr>
+    </w:lvl>
+    <w:lvl w:ilvl="8" w:tplc="04190005" w:tentative="1">
+      <w:start w:val="1"/>
+      <w:numFmt w:val="bullet"/>
+      <w:lvlText w:val=""/>
+      <w:lvlJc w:val="left"/>
+      <w:pPr>
+        <w:ind w:left="6480" w:hanging="360"/>
+      </w:pPr>
+      <w:rPr>
+        <w:rFonts w:ascii="Wingdings" w:hAnsi="Wingdings" w:hint="default"/>
+      </w:rPr>
+    </w:lvl>
+  </w:abstractNum>
   <w:num w:numId="1">
     <w:abstractNumId w:val="0"/>
+  </w:num>
+  <w:num w:numId="2">
+    <w:abstractNumId w:val="1"/>
   </w:num>
 </w:numbering>
 </file>

</xml_diff>